<commit_message>
Extended the blackbox test plan
</commit_message>
<xml_diff>
--- a/docs/Blackbox test plan.docx
+++ b/docs/Blackbox test plan.docx
@@ -4025,10 +4025,6 @@
               </mc:Choice>
               <mc:Fallback>
                 <w:pict>
-                  <v:shapetype id="_x0000_t202" coordsize="21600,21600" o:spt="202" path="m,l,21600r21600,l21600,xe">
-                    <v:stroke joinstyle="miter"/>
-                    <v:path gradientshapeok="t" o:connecttype="rect"/>
-                  </v:shapetype>
                   <v:shape id="Textfeld 1" o:spid="_x0000_s1056" type="#_x0000_t202" style="position:absolute;left:0;text-align:left;margin-left:0;margin-top:0;width:4in;height:84.25pt;z-index:251660288;visibility:visible;mso-wrap-style:square;mso-width-percent:450;mso-height-percent:0;mso-left-percent:420;mso-top-percent:175;mso-wrap-distance-left:9pt;mso-wrap-distance-top:0;mso-wrap-distance-right:9pt;mso-wrap-distance-bottom:0;mso-position-horizontal-relative:page;mso-position-vertical-relative:page;mso-width-percent:450;mso-height-percent:0;mso-left-percent:420;mso-top-percent:175;mso-width-relative:page;mso-height-relative:margin;v-text-anchor:top" o:gfxdata="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" filled="f" stroked="f" strokeweight=".5pt">
                     <v:textbox style="mso-fit-shape-to-text:t" inset="0,0,0,0">
                       <w:txbxContent>
@@ -4137,26 +4133,62 @@
       </w:pPr>
       <w:r>
         <w:lastRenderedPageBreak/>
-        <w:t>Tests</w:t>
+        <w:t>Vorwort</w:t>
       </w:r>
     </w:p>
     <w:p>
       <w:r>
-        <w:t xml:space="preserve">Keine </w:t>
-      </w:r>
-      <w:r>
-        <w:t>m</w:t>
-      </w:r>
-      <w:r>
-        <w:t>anuellen Tests, sondern automatisierte</w:t>
-      </w:r>
-      <w:r>
-        <w:t>.</w:t>
+        <w:t>Ich habe mich bei diesem</w:t>
+      </w:r>
+      <w:r>
+        <w:t xml:space="preserve"> Projekt dafür entschieden das</w:t>
+      </w:r>
+      <w:r>
+        <w:t xml:space="preserve"> Blackbox</w:t>
+      </w:r>
+      <w:r>
+        <w:t>-</w:t>
+      </w:r>
+      <w:r>
+        <w:t>Testing</w:t>
+      </w:r>
+      <w:r>
+        <w:t xml:space="preserve"> nicht manuell sondern mit automatisierten </w:t>
+      </w:r>
+      <w:r>
+        <w:t xml:space="preserve">UI </w:t>
+      </w:r>
+      <w:r>
+        <w:t>Tests umzusetzen.</w:t>
       </w:r>
     </w:p>
     <w:p>
       <w:r>
-        <w:t>Testfälle, Testablauf</w:t>
+        <w:t xml:space="preserve">Der Grund dafür war es Erfahrungen mit automatisiertem </w:t>
+      </w:r>
+      <w:r>
+        <w:t xml:space="preserve">UI </w:t>
+      </w:r>
+      <w:r>
+        <w:t>Testing</w:t>
+      </w:r>
+      <w:r>
+        <w:t xml:space="preserve"> </w:t>
+      </w:r>
+      <w:r>
+        <w:t xml:space="preserve">von Webseiten </w:t>
+      </w:r>
+      <w:r>
+        <w:t xml:space="preserve">und </w:t>
+      </w:r>
+      <w:r>
+        <w:t xml:space="preserve">JavaScript </w:t>
+      </w:r>
+      <w:r>
+        <w:t>Unit</w:t>
+      </w:r>
+      <w:r>
+        <w:t xml:space="preserve"> Tests zu sammeln.</w:t>
       </w:r>
     </w:p>
     <w:p>
@@ -4164,16 +4196,425 @@
         <w:pStyle w:val="Heading1"/>
       </w:pPr>
       <w:r>
-        <w:t>Verwendete Technologien</w:t>
-      </w:r>
-    </w:p>
-    <w:p>
+        <w:t>Tests</w:t>
+      </w:r>
       <w:bookmarkStart w:id="0" w:name="_GoBack"/>
       <w:bookmarkEnd w:id="0"/>
     </w:p>
+    <w:p>
+      <w:r>
+        <w:t>Die Ergebnisse aller Tests werden im Ordner /test/results/ protokolliert.</w:t>
+      </w:r>
+    </w:p>
+    <w:p>
+      <w:pPr>
+        <w:pStyle w:val="Heading2"/>
+      </w:pPr>
+      <w:r>
+        <w:t>Unit Tests</w:t>
+      </w:r>
+    </w:p>
+    <w:p>
+      <w:pPr>
+        <w:jc w:val="left"/>
+      </w:pPr>
+      <w:r>
+        <w:t>Alle Unit Tests befinden sich i</w:t>
+      </w:r>
+      <w:r>
+        <w:t>n</w:t>
+      </w:r>
+      <w:r>
+        <w:t xml:space="preserve"> Ordner /test/</w:t>
+      </w:r>
+      <w:r>
+        <w:t>unit</w:t>
+      </w:r>
+      <w:r>
+        <w:t>/. Die Konfiguration befindet sich in /build/</w:t>
+      </w:r>
+      <w:r>
+        <w:t>tasks</w:t>
+      </w:r>
+      <w:r>
+        <w:t>/</w:t>
+      </w:r>
+      <w:r>
+        <w:t>qunit.js</w:t>
+      </w:r>
+      <w:r>
+        <w:t>.</w:t>
+      </w:r>
+      <w:r>
+        <w:br/>
+      </w:r>
+      <w:r>
+        <w:t xml:space="preserve">Es existieren </w:t>
+      </w:r>
+      <w:r>
+        <w:t>neun</w:t>
+      </w:r>
+      <w:r>
+        <w:t xml:space="preserve"> Unit Tests mit insgesamt 45 Assertions</w:t>
+      </w:r>
+      <w:r>
+        <w:rPr>
+          <w:rStyle w:val="FootnoteReference"/>
+        </w:rPr>
+        <w:footnoteReference w:id="1"/>
+      </w:r>
+      <w:r>
+        <w:t>.</w:t>
+      </w:r>
+    </w:p>
+    <w:p>
+      <w:pPr>
+        <w:jc w:val="left"/>
+      </w:pPr>
+      <w:r>
+        <w:t>Die Unit Tests können</w:t>
+      </w:r>
+      <w:r>
+        <w:t xml:space="preserve"> im Gegensatz zu den UI Tests</w:t>
+      </w:r>
+      <w:r>
+        <w:t xml:space="preserve"> ohne </w:t>
+      </w:r>
+      <w:r>
+        <w:t>lokalen Webserver</w:t>
+      </w:r>
+      <w:r>
+        <w:t xml:space="preserve"> oder vorherigen Build des Source Codes ausgeführt werden.</w:t>
+      </w:r>
+    </w:p>
+    <w:p>
+      <w:pPr>
+        <w:pStyle w:val="Heading2"/>
+        <w:rPr>
+          <w:lang w:val="en-US"/>
+        </w:rPr>
+      </w:pPr>
+      <w:r>
+        <w:rPr>
+          <w:lang w:val="en-US"/>
+        </w:rPr>
+        <w:t>Smoke Tests</w:t>
+      </w:r>
+      <w:r>
+        <w:rPr>
+          <w:lang w:val="en-US"/>
+        </w:rPr>
+        <w:t xml:space="preserve"> (UI Tests)</w:t>
+      </w:r>
+    </w:p>
+    <w:p>
+      <w:pPr>
+        <w:jc w:val="left"/>
+      </w:pPr>
+      <w:r>
+        <w:t>Alle Unit Tests befinden sich im Ordner /test/</w:t>
+      </w:r>
+      <w:r>
+        <w:t>smoke</w:t>
+      </w:r>
+      <w:r>
+        <w:t>/. Die Konfiguration befindet sich in /build/</w:t>
+      </w:r>
+      <w:r>
+        <w:t>tasks</w:t>
+      </w:r>
+      <w:r>
+        <w:t>/</w:t>
+      </w:r>
+      <w:r>
+        <w:t>nightwatch.js</w:t>
+      </w:r>
+      <w:r>
+        <w:t>.</w:t>
+      </w:r>
+      <w:r>
+        <w:br/>
+      </w:r>
+      <w:r>
+        <w:t>Es existiert ein Smoke Test mit insgesamt zwei Assertions.</w:t>
+      </w:r>
+    </w:p>
+    <w:p>
+      <w:pPr>
+        <w:jc w:val="left"/>
+      </w:pPr>
+      <w:r>
+        <w:t>Der Ablauf dieser Tests ist identisch mit dem bei der Ausführung der Acceptance Test</w:t>
+      </w:r>
+      <w:r>
+        <w:t>s.</w:t>
+      </w:r>
+      <w:r>
+        <w:t xml:space="preserve"> Es wird jedoch keine Internetverbindung zur Fehlerfreien </w:t>
+      </w:r>
+      <w:r>
+        <w:t xml:space="preserve">Ausführung </w:t>
+      </w:r>
+      <w:r>
+        <w:t>benötigt.</w:t>
+      </w:r>
+    </w:p>
+    <w:p>
+      <w:pPr>
+        <w:pStyle w:val="Heading2"/>
+      </w:pPr>
+      <w:r>
+        <w:t xml:space="preserve">Acceptance </w:t>
+      </w:r>
+      <w:r>
+        <w:t xml:space="preserve">Tests </w:t>
+      </w:r>
+      <w:r>
+        <w:t>(UI</w:t>
+      </w:r>
+      <w:r>
+        <w:t xml:space="preserve"> Tests</w:t>
+      </w:r>
+      <w:r>
+        <w:t>)</w:t>
+      </w:r>
+    </w:p>
+    <w:p>
+      <w:pPr>
+        <w:jc w:val="left"/>
+      </w:pPr>
+      <w:r>
+        <w:t>Alle Unit Tests befinden sich im Ordner /test/</w:t>
+      </w:r>
+      <w:r>
+        <w:t>acceptance</w:t>
+      </w:r>
+      <w:r>
+        <w:t>/.</w:t>
+      </w:r>
+      <w:r>
+        <w:t xml:space="preserve"> </w:t>
+      </w:r>
+      <w:r>
+        <w:t>Die Konfiguration befindet sich in /build/</w:t>
+      </w:r>
+      <w:r>
+        <w:t>tasks</w:t>
+      </w:r>
+      <w:r>
+        <w:t>/</w:t>
+      </w:r>
+      <w:r>
+        <w:t>nightwatch.js</w:t>
+      </w:r>
+      <w:r>
+        <w:t>.</w:t>
+      </w:r>
+      <w:r>
+        <w:br/>
+      </w:r>
+      <w:r>
+        <w:t xml:space="preserve">Es existieren zwei Acceptance Tests mit insgesamt </w:t>
+      </w:r>
+      <w:r>
+        <w:t>45</w:t>
+      </w:r>
+      <w:r>
+        <w:t xml:space="preserve"> Assertions.</w:t>
+      </w:r>
+    </w:p>
+    <w:p>
+      <w:r>
+        <w:t>Die Aufgabe dieser Tests kommt</w:t>
+      </w:r>
+      <w:r>
+        <w:t xml:space="preserve"> </w:t>
+      </w:r>
+      <w:r>
+        <w:t xml:space="preserve">von allen </w:t>
+      </w:r>
+      <w:r>
+        <w:t xml:space="preserve">am nächsten an den </w:t>
+      </w:r>
+      <w:r>
+        <w:t>geforderten</w:t>
+      </w:r>
+      <w:r>
+        <w:t xml:space="preserve"> Blackbox Testplan.</w:t>
+      </w:r>
+      <w:r>
+        <w:t xml:space="preserve"> Der Hauptfokus der Tests liegt auf dem korrekten Anzeigen/ Ausblenden von Controls und dem </w:t>
+      </w:r>
+      <w:r>
+        <w:t>Ausgeben</w:t>
+      </w:r>
+      <w:r>
+        <w:t xml:space="preserve"> der jeweils </w:t>
+      </w:r>
+      <w:r>
+        <w:t>k</w:t>
+      </w:r>
+      <w:r>
+        <w:t>orrekten Daten (Berufe, Klassen und Stundenplan).</w:t>
+      </w:r>
+    </w:p>
+    <w:p>
+      <w:r>
+        <w:t xml:space="preserve">Beim Ausführen dieser Tests wird </w:t>
+      </w:r>
+      <w:r>
+        <w:t xml:space="preserve">ein lokaler Webserver gestartet, </w:t>
+      </w:r>
+      <w:r>
+        <w:t xml:space="preserve">ein frischer Build der Source Codes </w:t>
+      </w:r>
+      <w:r>
+        <w:t xml:space="preserve">erstellt und </w:t>
+      </w:r>
+      <w:r>
+        <w:t xml:space="preserve">die Website </w:t>
+      </w:r>
+      <w:r>
+        <w:t>im</w:t>
+      </w:r>
+      <w:r>
+        <w:t xml:space="preserve"> Browser aufgerufen. </w:t>
+      </w:r>
+      <w:r>
+        <w:t>Daraufhin</w:t>
+      </w:r>
+      <w:r>
+        <w:t xml:space="preserve"> wir</w:t>
+      </w:r>
+      <w:r>
+        <w:t xml:space="preserve">d </w:t>
+      </w:r>
+      <w:r>
+        <w:t xml:space="preserve">eine </w:t>
+      </w:r>
+      <w:r>
+        <w:t xml:space="preserve">festgelegte </w:t>
+      </w:r>
+      <w:r>
+        <w:t xml:space="preserve">Abfolge von </w:t>
+      </w:r>
+      <w:r>
+        <w:t>Benutzeri</w:t>
+      </w:r>
+      <w:r>
+        <w:t>nteraktionen mit der Weboberfläche ausgeführt, z.B</w:t>
+      </w:r>
+      <w:r>
+        <w:t xml:space="preserve">. </w:t>
+      </w:r>
+      <w:r>
+        <w:t xml:space="preserve">wird </w:t>
+      </w:r>
+      <w:r>
+        <w:t>ein Vorgegebener Beruf und eine Klasse ausgewählt und überprüft ob die Angezeigten Stundeplandaten korrekt sind (Internetverbindung wird benötig).</w:t>
+      </w:r>
+    </w:p>
+    <w:p>
+      <w:pPr>
+        <w:pStyle w:val="Heading1"/>
+      </w:pPr>
+      <w:r>
+        <w:t>Verwendete Technologien</w:t>
+      </w:r>
+    </w:p>
+    <w:p>
+      <w:pPr>
+        <w:pStyle w:val="ListParagraph"/>
+        <w:numPr>
+          <w:ilvl w:val="0"/>
+          <w:numId w:val="4"/>
+        </w:numPr>
+      </w:pPr>
+      <w:hyperlink r:id="rId9" w:history="1">
+        <w:r>
+          <w:rPr>
+            <w:rStyle w:val="Hyperlink"/>
+          </w:rPr>
+          <w:t>nodejs</w:t>
+        </w:r>
+      </w:hyperlink>
+      <w:r>
+        <w:t>: Voraussetzung für Grunt</w:t>
+      </w:r>
+    </w:p>
+    <w:p>
+      <w:pPr>
+        <w:pStyle w:val="ListParagraph"/>
+        <w:numPr>
+          <w:ilvl w:val="0"/>
+          <w:numId w:val="4"/>
+        </w:numPr>
+      </w:pPr>
+      <w:hyperlink r:id="rId10" w:history="1">
+        <w:r>
+          <w:rPr>
+            <w:rStyle w:val="Hyperlink"/>
+          </w:rPr>
+          <w:t>gruntjs</w:t>
+        </w:r>
+      </w:hyperlink>
+      <w:r>
+        <w:t>:  Ausführung von JavaScript Tasks</w:t>
+      </w:r>
+    </w:p>
+    <w:p>
+      <w:pPr>
+        <w:pStyle w:val="ListParagraph"/>
+        <w:numPr>
+          <w:ilvl w:val="0"/>
+          <w:numId w:val="3"/>
+        </w:numPr>
+      </w:pPr>
+      <w:hyperlink r:id="rId11" w:history="1">
+        <w:r>
+          <w:rPr>
+            <w:rStyle w:val="Hyperlink"/>
+          </w:rPr>
+          <w:t>grunt-nightwatch</w:t>
+        </w:r>
+      </w:hyperlink>
+      <w:r>
+        <w:t xml:space="preserve"> (Grunt Task):</w:t>
+      </w:r>
+      <w:r>
+        <w:t xml:space="preserve"> Ausführen </w:t>
+      </w:r>
+      <w:r>
+        <w:t>von</w:t>
+      </w:r>
+      <w:r>
+        <w:t xml:space="preserve"> automatisierten UI Tests</w:t>
+      </w:r>
+    </w:p>
+    <w:p>
+      <w:pPr>
+        <w:pStyle w:val="ListParagraph"/>
+        <w:numPr>
+          <w:ilvl w:val="0"/>
+          <w:numId w:val="3"/>
+        </w:numPr>
+      </w:pPr>
+      <w:hyperlink r:id="rId12" w:history="1">
+        <w:r>
+          <w:rPr>
+            <w:rStyle w:val="Hyperlink"/>
+          </w:rPr>
+          <w:t>grunt-contrib-qunit</w:t>
+        </w:r>
+      </w:hyperlink>
+      <w:r>
+        <w:t xml:space="preserve"> (Grunt Task): Ausführen von Unit Tests</w:t>
+      </w:r>
+    </w:p>
+    <w:p/>
     <w:sectPr>
-      <w:headerReference w:type="default" r:id="rId9"/>
-      <w:footerReference w:type="default" r:id="rId10"/>
+      <w:headerReference w:type="default" r:id="rId13"/>
+      <w:footerReference w:type="default" r:id="rId14"/>
       <w:type w:val="continuous"/>
       <w:pgSz w:w="11906" w:h="16838"/>
       <w:pgMar w:top="1417" w:right="1417" w:bottom="1134" w:left="1417" w:header="708" w:footer="708" w:gutter="0"/>
@@ -4252,7 +4693,7 @@
         <w:sz w:val="16"/>
         <w:szCs w:val="16"/>
       </w:rPr>
-      <w:t>Concept.docx</w:t>
+      <w:t>Blackbox test plan.docx</w:t>
     </w:r>
     <w:r>
       <w:rPr>
@@ -4427,6 +4868,43 @@
       </w:r>
     </w:p>
   </w:footnote>
+  <w:footnote w:id="1">
+    <w:p>
+      <w:pPr>
+        <w:pStyle w:val="FootnoteText"/>
+      </w:pPr>
+      <w:r>
+        <w:rPr>
+          <w:rStyle w:val="FootnoteReference"/>
+        </w:rPr>
+        <w:footnoteRef/>
+      </w:r>
+      <w:r>
+        <w:t xml:space="preserve"> </w:t>
+      </w:r>
+      <w:r>
+        <w:t xml:space="preserve">Eine </w:t>
+      </w:r>
+      <w:r>
+        <w:t>Behauptung oder</w:t>
+      </w:r>
+      <w:r>
+        <w:t xml:space="preserve"> </w:t>
+      </w:r>
+      <w:r>
+        <w:t>Überprüfung</w:t>
+      </w:r>
+      <w:r>
+        <w:t xml:space="preserve"> im Kontext </w:t>
+      </w:r>
+      <w:r>
+        <w:t>eines</w:t>
+      </w:r>
+      <w:r>
+        <w:t xml:space="preserve"> Unit Tests</w:t>
+      </w:r>
+    </w:p>
+  </w:footnote>
 </w:footnotes>
 </file>
 
@@ -4489,6 +4967,232 @@
 <file path=word/numbering.xml><?xml version="1.0" encoding="utf-8"?>
 <w:numbering xmlns:wpc="http://schemas.microsoft.com/office/word/2010/wordprocessingCanvas" xmlns:mc="http://schemas.openxmlformats.org/markup-compatibility/2006" xmlns:o="urn:schemas-microsoft-com:office:office" xmlns:r="http://schemas.openxmlformats.org/officeDocument/2006/relationships" xmlns:m="http://schemas.openxmlformats.org/officeDocument/2006/math" xmlns:v="urn:schemas-microsoft-com:vml" xmlns:wp14="http://schemas.microsoft.com/office/word/2010/wordprocessingDrawing" xmlns:wp="http://schemas.openxmlformats.org/drawingml/2006/wordprocessingDrawing" xmlns:w10="urn:schemas-microsoft-com:office:word" xmlns:w="http://schemas.openxmlformats.org/wordprocessingml/2006/main" xmlns:w14="http://schemas.microsoft.com/office/word/2010/wordml" xmlns:w15="http://schemas.microsoft.com/office/word/2012/wordml" xmlns:wpg="http://schemas.microsoft.com/office/word/2010/wordprocessingGroup" xmlns:wpi="http://schemas.microsoft.com/office/word/2010/wordprocessingInk" xmlns:wne="http://schemas.microsoft.com/office/word/2006/wordml" xmlns:wps="http://schemas.microsoft.com/office/word/2010/wordprocessingShape" mc:Ignorable="w14 w15 wp14">
   <w:abstractNum w:abstractNumId="0">
+    <w:nsid w:val="159D643A"/>
+    <w:multiLevelType w:val="hybridMultilevel"/>
+    <w:tmpl w:val="B28650AA"/>
+    <w:lvl w:ilvl="0" w:tplc="08070001">
+      <w:start w:val="1"/>
+      <w:numFmt w:val="bullet"/>
+      <w:lvlText w:val=""/>
+      <w:lvlJc w:val="left"/>
+      <w:pPr>
+        <w:ind w:left="720" w:hanging="360"/>
+      </w:pPr>
+      <w:rPr>
+        <w:rFonts w:ascii="Symbol" w:hAnsi="Symbol" w:hint="default"/>
+      </w:rPr>
+    </w:lvl>
+    <w:lvl w:ilvl="1" w:tplc="08070003" w:tentative="1">
+      <w:start w:val="1"/>
+      <w:numFmt w:val="bullet"/>
+      <w:lvlText w:val="o"/>
+      <w:lvlJc w:val="left"/>
+      <w:pPr>
+        <w:ind w:left="1440" w:hanging="360"/>
+      </w:pPr>
+      <w:rPr>
+        <w:rFonts w:ascii="Courier New" w:hAnsi="Courier New" w:cs="Courier New" w:hint="default"/>
+      </w:rPr>
+    </w:lvl>
+    <w:lvl w:ilvl="2" w:tplc="08070005" w:tentative="1">
+      <w:start w:val="1"/>
+      <w:numFmt w:val="bullet"/>
+      <w:lvlText w:val=""/>
+      <w:lvlJc w:val="left"/>
+      <w:pPr>
+        <w:ind w:left="2160" w:hanging="360"/>
+      </w:pPr>
+      <w:rPr>
+        <w:rFonts w:ascii="Wingdings" w:hAnsi="Wingdings" w:hint="default"/>
+      </w:rPr>
+    </w:lvl>
+    <w:lvl w:ilvl="3" w:tplc="08070001" w:tentative="1">
+      <w:start w:val="1"/>
+      <w:numFmt w:val="bullet"/>
+      <w:lvlText w:val=""/>
+      <w:lvlJc w:val="left"/>
+      <w:pPr>
+        <w:ind w:left="2880" w:hanging="360"/>
+      </w:pPr>
+      <w:rPr>
+        <w:rFonts w:ascii="Symbol" w:hAnsi="Symbol" w:hint="default"/>
+      </w:rPr>
+    </w:lvl>
+    <w:lvl w:ilvl="4" w:tplc="08070003" w:tentative="1">
+      <w:start w:val="1"/>
+      <w:numFmt w:val="bullet"/>
+      <w:lvlText w:val="o"/>
+      <w:lvlJc w:val="left"/>
+      <w:pPr>
+        <w:ind w:left="3600" w:hanging="360"/>
+      </w:pPr>
+      <w:rPr>
+        <w:rFonts w:ascii="Courier New" w:hAnsi="Courier New" w:cs="Courier New" w:hint="default"/>
+      </w:rPr>
+    </w:lvl>
+    <w:lvl w:ilvl="5" w:tplc="08070005" w:tentative="1">
+      <w:start w:val="1"/>
+      <w:numFmt w:val="bullet"/>
+      <w:lvlText w:val=""/>
+      <w:lvlJc w:val="left"/>
+      <w:pPr>
+        <w:ind w:left="4320" w:hanging="360"/>
+      </w:pPr>
+      <w:rPr>
+        <w:rFonts w:ascii="Wingdings" w:hAnsi="Wingdings" w:hint="default"/>
+      </w:rPr>
+    </w:lvl>
+    <w:lvl w:ilvl="6" w:tplc="08070001" w:tentative="1">
+      <w:start w:val="1"/>
+      <w:numFmt w:val="bullet"/>
+      <w:lvlText w:val=""/>
+      <w:lvlJc w:val="left"/>
+      <w:pPr>
+        <w:ind w:left="5040" w:hanging="360"/>
+      </w:pPr>
+      <w:rPr>
+        <w:rFonts w:ascii="Symbol" w:hAnsi="Symbol" w:hint="default"/>
+      </w:rPr>
+    </w:lvl>
+    <w:lvl w:ilvl="7" w:tplc="08070003" w:tentative="1">
+      <w:start w:val="1"/>
+      <w:numFmt w:val="bullet"/>
+      <w:lvlText w:val="o"/>
+      <w:lvlJc w:val="left"/>
+      <w:pPr>
+        <w:ind w:left="5760" w:hanging="360"/>
+      </w:pPr>
+      <w:rPr>
+        <w:rFonts w:ascii="Courier New" w:hAnsi="Courier New" w:cs="Courier New" w:hint="default"/>
+      </w:rPr>
+    </w:lvl>
+    <w:lvl w:ilvl="8" w:tplc="08070005" w:tentative="1">
+      <w:start w:val="1"/>
+      <w:numFmt w:val="bullet"/>
+      <w:lvlText w:val=""/>
+      <w:lvlJc w:val="left"/>
+      <w:pPr>
+        <w:ind w:left="6480" w:hanging="360"/>
+      </w:pPr>
+      <w:rPr>
+        <w:rFonts w:ascii="Wingdings" w:hAnsi="Wingdings" w:hint="default"/>
+      </w:rPr>
+    </w:lvl>
+  </w:abstractNum>
+  <w:abstractNum w:abstractNumId="1">
+    <w:nsid w:val="22AC59F7"/>
+    <w:multiLevelType w:val="hybridMultilevel"/>
+    <w:tmpl w:val="63287E68"/>
+    <w:lvl w:ilvl="0" w:tplc="08070001">
+      <w:start w:val="1"/>
+      <w:numFmt w:val="bullet"/>
+      <w:lvlText w:val=""/>
+      <w:lvlJc w:val="left"/>
+      <w:pPr>
+        <w:ind w:left="720" w:hanging="360"/>
+      </w:pPr>
+      <w:rPr>
+        <w:rFonts w:ascii="Symbol" w:hAnsi="Symbol" w:hint="default"/>
+      </w:rPr>
+    </w:lvl>
+    <w:lvl w:ilvl="1" w:tplc="08070003" w:tentative="1">
+      <w:start w:val="1"/>
+      <w:numFmt w:val="bullet"/>
+      <w:lvlText w:val="o"/>
+      <w:lvlJc w:val="left"/>
+      <w:pPr>
+        <w:ind w:left="1440" w:hanging="360"/>
+      </w:pPr>
+      <w:rPr>
+        <w:rFonts w:ascii="Courier New" w:hAnsi="Courier New" w:cs="Courier New" w:hint="default"/>
+      </w:rPr>
+    </w:lvl>
+    <w:lvl w:ilvl="2" w:tplc="08070005" w:tentative="1">
+      <w:start w:val="1"/>
+      <w:numFmt w:val="bullet"/>
+      <w:lvlText w:val=""/>
+      <w:lvlJc w:val="left"/>
+      <w:pPr>
+        <w:ind w:left="2160" w:hanging="360"/>
+      </w:pPr>
+      <w:rPr>
+        <w:rFonts w:ascii="Wingdings" w:hAnsi="Wingdings" w:hint="default"/>
+      </w:rPr>
+    </w:lvl>
+    <w:lvl w:ilvl="3" w:tplc="08070001" w:tentative="1">
+      <w:start w:val="1"/>
+      <w:numFmt w:val="bullet"/>
+      <w:lvlText w:val=""/>
+      <w:lvlJc w:val="left"/>
+      <w:pPr>
+        <w:ind w:left="2880" w:hanging="360"/>
+      </w:pPr>
+      <w:rPr>
+        <w:rFonts w:ascii="Symbol" w:hAnsi="Symbol" w:hint="default"/>
+      </w:rPr>
+    </w:lvl>
+    <w:lvl w:ilvl="4" w:tplc="08070003" w:tentative="1">
+      <w:start w:val="1"/>
+      <w:numFmt w:val="bullet"/>
+      <w:lvlText w:val="o"/>
+      <w:lvlJc w:val="left"/>
+      <w:pPr>
+        <w:ind w:left="3600" w:hanging="360"/>
+      </w:pPr>
+      <w:rPr>
+        <w:rFonts w:ascii="Courier New" w:hAnsi="Courier New" w:cs="Courier New" w:hint="default"/>
+      </w:rPr>
+    </w:lvl>
+    <w:lvl w:ilvl="5" w:tplc="08070005" w:tentative="1">
+      <w:start w:val="1"/>
+      <w:numFmt w:val="bullet"/>
+      <w:lvlText w:val=""/>
+      <w:lvlJc w:val="left"/>
+      <w:pPr>
+        <w:ind w:left="4320" w:hanging="360"/>
+      </w:pPr>
+      <w:rPr>
+        <w:rFonts w:ascii="Wingdings" w:hAnsi="Wingdings" w:hint="default"/>
+      </w:rPr>
+    </w:lvl>
+    <w:lvl w:ilvl="6" w:tplc="08070001" w:tentative="1">
+      <w:start w:val="1"/>
+      <w:numFmt w:val="bullet"/>
+      <w:lvlText w:val=""/>
+      <w:lvlJc w:val="left"/>
+      <w:pPr>
+        <w:ind w:left="5040" w:hanging="360"/>
+      </w:pPr>
+      <w:rPr>
+        <w:rFonts w:ascii="Symbol" w:hAnsi="Symbol" w:hint="default"/>
+      </w:rPr>
+    </w:lvl>
+    <w:lvl w:ilvl="7" w:tplc="08070003" w:tentative="1">
+      <w:start w:val="1"/>
+      <w:numFmt w:val="bullet"/>
+      <w:lvlText w:val="o"/>
+      <w:lvlJc w:val="left"/>
+      <w:pPr>
+        <w:ind w:left="5760" w:hanging="360"/>
+      </w:pPr>
+      <w:rPr>
+        <w:rFonts w:ascii="Courier New" w:hAnsi="Courier New" w:cs="Courier New" w:hint="default"/>
+      </w:rPr>
+    </w:lvl>
+    <w:lvl w:ilvl="8" w:tplc="08070005" w:tentative="1">
+      <w:start w:val="1"/>
+      <w:numFmt w:val="bullet"/>
+      <w:lvlText w:val=""/>
+      <w:lvlJc w:val="left"/>
+      <w:pPr>
+        <w:ind w:left="6480" w:hanging="360"/>
+      </w:pPr>
+      <w:rPr>
+        <w:rFonts w:ascii="Wingdings" w:hAnsi="Wingdings" w:hint="default"/>
+      </w:rPr>
+    </w:lvl>
+  </w:abstractNum>
+  <w:abstractNum w:abstractNumId="2">
     <w:nsid w:val="2FDB2715"/>
     <w:multiLevelType w:val="hybridMultilevel"/>
     <w:tmpl w:val="FCF26C66"/>
@@ -4601,7 +5305,233 @@
       </w:rPr>
     </w:lvl>
   </w:abstractNum>
-  <w:abstractNum w:abstractNumId="1">
+  <w:abstractNum w:abstractNumId="3">
+    <w:nsid w:val="35C203CC"/>
+    <w:multiLevelType w:val="hybridMultilevel"/>
+    <w:tmpl w:val="F134F1C0"/>
+    <w:lvl w:ilvl="0" w:tplc="08070001">
+      <w:start w:val="1"/>
+      <w:numFmt w:val="bullet"/>
+      <w:lvlText w:val=""/>
+      <w:lvlJc w:val="left"/>
+      <w:pPr>
+        <w:ind w:left="720" w:hanging="360"/>
+      </w:pPr>
+      <w:rPr>
+        <w:rFonts w:ascii="Symbol" w:hAnsi="Symbol" w:hint="default"/>
+      </w:rPr>
+    </w:lvl>
+    <w:lvl w:ilvl="1" w:tplc="08070003" w:tentative="1">
+      <w:start w:val="1"/>
+      <w:numFmt w:val="bullet"/>
+      <w:lvlText w:val="o"/>
+      <w:lvlJc w:val="left"/>
+      <w:pPr>
+        <w:ind w:left="1440" w:hanging="360"/>
+      </w:pPr>
+      <w:rPr>
+        <w:rFonts w:ascii="Courier New" w:hAnsi="Courier New" w:cs="Courier New" w:hint="default"/>
+      </w:rPr>
+    </w:lvl>
+    <w:lvl w:ilvl="2" w:tplc="08070005" w:tentative="1">
+      <w:start w:val="1"/>
+      <w:numFmt w:val="bullet"/>
+      <w:lvlText w:val=""/>
+      <w:lvlJc w:val="left"/>
+      <w:pPr>
+        <w:ind w:left="2160" w:hanging="360"/>
+      </w:pPr>
+      <w:rPr>
+        <w:rFonts w:ascii="Wingdings" w:hAnsi="Wingdings" w:hint="default"/>
+      </w:rPr>
+    </w:lvl>
+    <w:lvl w:ilvl="3" w:tplc="08070001" w:tentative="1">
+      <w:start w:val="1"/>
+      <w:numFmt w:val="bullet"/>
+      <w:lvlText w:val=""/>
+      <w:lvlJc w:val="left"/>
+      <w:pPr>
+        <w:ind w:left="2880" w:hanging="360"/>
+      </w:pPr>
+      <w:rPr>
+        <w:rFonts w:ascii="Symbol" w:hAnsi="Symbol" w:hint="default"/>
+      </w:rPr>
+    </w:lvl>
+    <w:lvl w:ilvl="4" w:tplc="08070003" w:tentative="1">
+      <w:start w:val="1"/>
+      <w:numFmt w:val="bullet"/>
+      <w:lvlText w:val="o"/>
+      <w:lvlJc w:val="left"/>
+      <w:pPr>
+        <w:ind w:left="3600" w:hanging="360"/>
+      </w:pPr>
+      <w:rPr>
+        <w:rFonts w:ascii="Courier New" w:hAnsi="Courier New" w:cs="Courier New" w:hint="default"/>
+      </w:rPr>
+    </w:lvl>
+    <w:lvl w:ilvl="5" w:tplc="08070005" w:tentative="1">
+      <w:start w:val="1"/>
+      <w:numFmt w:val="bullet"/>
+      <w:lvlText w:val=""/>
+      <w:lvlJc w:val="left"/>
+      <w:pPr>
+        <w:ind w:left="4320" w:hanging="360"/>
+      </w:pPr>
+      <w:rPr>
+        <w:rFonts w:ascii="Wingdings" w:hAnsi="Wingdings" w:hint="default"/>
+      </w:rPr>
+    </w:lvl>
+    <w:lvl w:ilvl="6" w:tplc="08070001" w:tentative="1">
+      <w:start w:val="1"/>
+      <w:numFmt w:val="bullet"/>
+      <w:lvlText w:val=""/>
+      <w:lvlJc w:val="left"/>
+      <w:pPr>
+        <w:ind w:left="5040" w:hanging="360"/>
+      </w:pPr>
+      <w:rPr>
+        <w:rFonts w:ascii="Symbol" w:hAnsi="Symbol" w:hint="default"/>
+      </w:rPr>
+    </w:lvl>
+    <w:lvl w:ilvl="7" w:tplc="08070003" w:tentative="1">
+      <w:start w:val="1"/>
+      <w:numFmt w:val="bullet"/>
+      <w:lvlText w:val="o"/>
+      <w:lvlJc w:val="left"/>
+      <w:pPr>
+        <w:ind w:left="5760" w:hanging="360"/>
+      </w:pPr>
+      <w:rPr>
+        <w:rFonts w:ascii="Courier New" w:hAnsi="Courier New" w:cs="Courier New" w:hint="default"/>
+      </w:rPr>
+    </w:lvl>
+    <w:lvl w:ilvl="8" w:tplc="08070005" w:tentative="1">
+      <w:start w:val="1"/>
+      <w:numFmt w:val="bullet"/>
+      <w:lvlText w:val=""/>
+      <w:lvlJc w:val="left"/>
+      <w:pPr>
+        <w:ind w:left="6480" w:hanging="360"/>
+      </w:pPr>
+      <w:rPr>
+        <w:rFonts w:ascii="Wingdings" w:hAnsi="Wingdings" w:hint="default"/>
+      </w:rPr>
+    </w:lvl>
+  </w:abstractNum>
+  <w:abstractNum w:abstractNumId="4">
+    <w:nsid w:val="3FF14C0C"/>
+    <w:multiLevelType w:val="hybridMultilevel"/>
+    <w:tmpl w:val="6CB4BA46"/>
+    <w:lvl w:ilvl="0" w:tplc="08070001">
+      <w:start w:val="1"/>
+      <w:numFmt w:val="bullet"/>
+      <w:lvlText w:val=""/>
+      <w:lvlJc w:val="left"/>
+      <w:pPr>
+        <w:ind w:left="720" w:hanging="360"/>
+      </w:pPr>
+      <w:rPr>
+        <w:rFonts w:ascii="Symbol" w:hAnsi="Symbol" w:hint="default"/>
+      </w:rPr>
+    </w:lvl>
+    <w:lvl w:ilvl="1" w:tplc="08070003" w:tentative="1">
+      <w:start w:val="1"/>
+      <w:numFmt w:val="bullet"/>
+      <w:lvlText w:val="o"/>
+      <w:lvlJc w:val="left"/>
+      <w:pPr>
+        <w:ind w:left="1440" w:hanging="360"/>
+      </w:pPr>
+      <w:rPr>
+        <w:rFonts w:ascii="Courier New" w:hAnsi="Courier New" w:cs="Courier New" w:hint="default"/>
+      </w:rPr>
+    </w:lvl>
+    <w:lvl w:ilvl="2" w:tplc="08070005" w:tentative="1">
+      <w:start w:val="1"/>
+      <w:numFmt w:val="bullet"/>
+      <w:lvlText w:val=""/>
+      <w:lvlJc w:val="left"/>
+      <w:pPr>
+        <w:ind w:left="2160" w:hanging="360"/>
+      </w:pPr>
+      <w:rPr>
+        <w:rFonts w:ascii="Wingdings" w:hAnsi="Wingdings" w:hint="default"/>
+      </w:rPr>
+    </w:lvl>
+    <w:lvl w:ilvl="3" w:tplc="08070001" w:tentative="1">
+      <w:start w:val="1"/>
+      <w:numFmt w:val="bullet"/>
+      <w:lvlText w:val=""/>
+      <w:lvlJc w:val="left"/>
+      <w:pPr>
+        <w:ind w:left="2880" w:hanging="360"/>
+      </w:pPr>
+      <w:rPr>
+        <w:rFonts w:ascii="Symbol" w:hAnsi="Symbol" w:hint="default"/>
+      </w:rPr>
+    </w:lvl>
+    <w:lvl w:ilvl="4" w:tplc="08070003" w:tentative="1">
+      <w:start w:val="1"/>
+      <w:numFmt w:val="bullet"/>
+      <w:lvlText w:val="o"/>
+      <w:lvlJc w:val="left"/>
+      <w:pPr>
+        <w:ind w:left="3600" w:hanging="360"/>
+      </w:pPr>
+      <w:rPr>
+        <w:rFonts w:ascii="Courier New" w:hAnsi="Courier New" w:cs="Courier New" w:hint="default"/>
+      </w:rPr>
+    </w:lvl>
+    <w:lvl w:ilvl="5" w:tplc="08070005" w:tentative="1">
+      <w:start w:val="1"/>
+      <w:numFmt w:val="bullet"/>
+      <w:lvlText w:val=""/>
+      <w:lvlJc w:val="left"/>
+      <w:pPr>
+        <w:ind w:left="4320" w:hanging="360"/>
+      </w:pPr>
+      <w:rPr>
+        <w:rFonts w:ascii="Wingdings" w:hAnsi="Wingdings" w:hint="default"/>
+      </w:rPr>
+    </w:lvl>
+    <w:lvl w:ilvl="6" w:tplc="08070001" w:tentative="1">
+      <w:start w:val="1"/>
+      <w:numFmt w:val="bullet"/>
+      <w:lvlText w:val=""/>
+      <w:lvlJc w:val="left"/>
+      <w:pPr>
+        <w:ind w:left="5040" w:hanging="360"/>
+      </w:pPr>
+      <w:rPr>
+        <w:rFonts w:ascii="Symbol" w:hAnsi="Symbol" w:hint="default"/>
+      </w:rPr>
+    </w:lvl>
+    <w:lvl w:ilvl="7" w:tplc="08070003" w:tentative="1">
+      <w:start w:val="1"/>
+      <w:numFmt w:val="bullet"/>
+      <w:lvlText w:val="o"/>
+      <w:lvlJc w:val="left"/>
+      <w:pPr>
+        <w:ind w:left="5760" w:hanging="360"/>
+      </w:pPr>
+      <w:rPr>
+        <w:rFonts w:ascii="Courier New" w:hAnsi="Courier New" w:cs="Courier New" w:hint="default"/>
+      </w:rPr>
+    </w:lvl>
+    <w:lvl w:ilvl="8" w:tplc="08070005" w:tentative="1">
+      <w:start w:val="1"/>
+      <w:numFmt w:val="bullet"/>
+      <w:lvlText w:val=""/>
+      <w:lvlJc w:val="left"/>
+      <w:pPr>
+        <w:ind w:left="6480" w:hanging="360"/>
+      </w:pPr>
+      <w:rPr>
+        <w:rFonts w:ascii="Wingdings" w:hAnsi="Wingdings" w:hint="default"/>
+      </w:rPr>
+    </w:lvl>
+  </w:abstractNum>
+  <w:abstractNum w:abstractNumId="5">
     <w:nsid w:val="54A91EF3"/>
     <w:multiLevelType w:val="hybridMultilevel"/>
     <w:tmpl w:val="31FCDD2C"/>
@@ -4715,10 +5645,22 @@
     </w:lvl>
   </w:abstractNum>
   <w:num w:numId="1">
+    <w:abstractNumId w:val="2"/>
+  </w:num>
+  <w:num w:numId="2">
+    <w:abstractNumId w:val="5"/>
+  </w:num>
+  <w:num w:numId="3">
+    <w:abstractNumId w:val="4"/>
+  </w:num>
+  <w:num w:numId="4">
     <w:abstractNumId w:val="0"/>
   </w:num>
-  <w:num w:numId="2">
+  <w:num w:numId="5">
     <w:abstractNumId w:val="1"/>
+  </w:num>
+  <w:num w:numId="6">
+    <w:abstractNumId w:val="3"/>
   </w:num>
 </w:numbering>
 </file>
@@ -6141,6 +7083,68 @@
       </w:tcPr>
     </w:tblStylePr>
   </w:style>
+  <w:style w:type="paragraph" w:styleId="EndnoteText">
+    <w:name w:val="endnote text"/>
+    <w:basedOn w:val="Normal"/>
+    <w:link w:val="EndnoteTextChar"/>
+    <w:uiPriority w:val="99"/>
+    <w:semiHidden/>
+    <w:unhideWhenUsed/>
+    <w:rsid w:val="00547B48"/>
+    <w:pPr>
+      <w:spacing w:after="0" w:line="240" w:lineRule="auto"/>
+    </w:pPr>
+  </w:style>
+  <w:style w:type="character" w:customStyle="1" w:styleId="EndnoteTextChar">
+    <w:name w:val="Endnote Text Char"/>
+    <w:basedOn w:val="DefaultParagraphFont"/>
+    <w:link w:val="EndnoteText"/>
+    <w:uiPriority w:val="99"/>
+    <w:semiHidden/>
+    <w:rsid w:val="00547B48"/>
+  </w:style>
+  <w:style w:type="character" w:styleId="EndnoteReference">
+    <w:name w:val="endnote reference"/>
+    <w:basedOn w:val="DefaultParagraphFont"/>
+    <w:uiPriority w:val="99"/>
+    <w:semiHidden/>
+    <w:unhideWhenUsed/>
+    <w:rsid w:val="00547B48"/>
+    <w:rPr>
+      <w:vertAlign w:val="superscript"/>
+    </w:rPr>
+  </w:style>
+  <w:style w:type="paragraph" w:styleId="FootnoteText">
+    <w:name w:val="footnote text"/>
+    <w:basedOn w:val="Normal"/>
+    <w:link w:val="FootnoteTextChar"/>
+    <w:uiPriority w:val="99"/>
+    <w:semiHidden/>
+    <w:unhideWhenUsed/>
+    <w:rsid w:val="00547B48"/>
+    <w:pPr>
+      <w:spacing w:after="0" w:line="240" w:lineRule="auto"/>
+    </w:pPr>
+  </w:style>
+  <w:style w:type="character" w:customStyle="1" w:styleId="FootnoteTextChar">
+    <w:name w:val="Footnote Text Char"/>
+    <w:basedOn w:val="DefaultParagraphFont"/>
+    <w:link w:val="FootnoteText"/>
+    <w:uiPriority w:val="99"/>
+    <w:semiHidden/>
+    <w:rsid w:val="00547B48"/>
+  </w:style>
+  <w:style w:type="character" w:styleId="FootnoteReference">
+    <w:name w:val="footnote reference"/>
+    <w:basedOn w:val="DefaultParagraphFont"/>
+    <w:uiPriority w:val="99"/>
+    <w:semiHidden/>
+    <w:unhideWhenUsed/>
+    <w:rsid w:val="00547B48"/>
+    <w:rPr>
+      <w:vertAlign w:val="superscript"/>
+    </w:rPr>
+  </w:style>
 </w:styles>
 </file>
 
@@ -6429,7 +7433,7 @@
 </file>
 
 <file path=customXml/itemProps2.xml><?xml version="1.0" encoding="utf-8"?>
-<ds:datastoreItem xmlns:ds="http://schemas.openxmlformats.org/officeDocument/2006/customXml" ds:itemID="{B94C277E-DE11-4A92-9ACC-C09E959118B9}">
+<ds:datastoreItem xmlns:ds="http://schemas.openxmlformats.org/officeDocument/2006/customXml" ds:itemID="{21A72226-6D98-4B92-AB28-F52CD0E31D3F}">
   <ds:schemaRefs>
     <ds:schemaRef ds:uri="http://schemas.openxmlformats.org/officeDocument/2006/bibliography"/>
   </ds:schemaRefs>

</xml_diff>